<commit_message>
some changes in sql script and updated instruction
</commit_message>
<xml_diff>
--- a/TestSQL/Инструкция по использованию.docx
+++ b/TestSQL/Инструкция по использованию.docx
@@ -812,7 +812,9 @@
         <w:spacing w:line="360" w:lineRule="auto"/>
         <w:ind w:leftChars="0"/>
         <w:rPr>
-          <w:rFonts w:hint="default"/>
+          <w:rFonts w:hint="default" w:ascii="Times New Roman" w:hAnsi="Times New Roman" w:cs="Times New Roman"/>
+          <w:sz w:val="28"/>
+          <w:szCs w:val="28"/>
           <w:lang w:val="ru-RU"/>
         </w:rPr>
       </w:pPr>
@@ -873,7 +875,7 @@
     </w:p>
     <w:tbl>
       <w:tblPr>
-        <w:tblStyle w:val="7"/>
+        <w:tblStyle w:val="8"/>
         <w:tblpPr w:leftFromText="180" w:rightFromText="180" w:vertAnchor="text" w:horzAnchor="page" w:tblpX="475" w:tblpY="1438"/>
         <w:tblOverlap w:val="never"/>
         <w:tblW w:w="11519" w:type="dxa"/>
@@ -913,6 +915,12 @@
             <w:insideH w:val="single" w:color="auto" w:sz="4" w:space="0"/>
             <w:insideV w:val="single" w:color="auto" w:sz="4" w:space="0"/>
           </w:tblBorders>
+          <w:tblCellMar>
+            <w:top w:w="0" w:type="dxa"/>
+            <w:left w:w="108" w:type="dxa"/>
+            <w:bottom w:w="0" w:type="dxa"/>
+            <w:right w:w="108" w:type="dxa"/>
+          </w:tblCellMar>
         </w:tblPrEx>
         <w:trPr>
           <w:trHeight w:val="489" w:hRule="atLeast"/>
@@ -1166,6 +1174,12 @@
             <w:insideH w:val="single" w:color="auto" w:sz="4" w:space="0"/>
             <w:insideV w:val="single" w:color="auto" w:sz="4" w:space="0"/>
           </w:tblBorders>
+          <w:tblCellMar>
+            <w:top w:w="0" w:type="dxa"/>
+            <w:left w:w="108" w:type="dxa"/>
+            <w:bottom w:w="0" w:type="dxa"/>
+            <w:right w:w="108" w:type="dxa"/>
+          </w:tblCellMar>
         </w:tblPrEx>
         <w:tc>
           <w:tcPr>
@@ -1559,6 +1573,12 @@
             <w:insideH w:val="single" w:color="auto" w:sz="4" w:space="0"/>
             <w:insideV w:val="single" w:color="auto" w:sz="4" w:space="0"/>
           </w:tblBorders>
+          <w:tblCellMar>
+            <w:top w:w="0" w:type="dxa"/>
+            <w:left w:w="108" w:type="dxa"/>
+            <w:bottom w:w="0" w:type="dxa"/>
+            <w:right w:w="108" w:type="dxa"/>
+          </w:tblCellMar>
         </w:tblPrEx>
         <w:tc>
           <w:tcPr>
@@ -1616,17 +1636,7 @@
                 <w:sz w:val="22"/>
                 <w:szCs w:val="22"/>
               </w:rPr>
-              <w:t>/api</w:t>
-            </w:r>
-            <w:bookmarkStart w:id="0" w:name="_GoBack"/>
-            <w:bookmarkEnd w:id="0"/>
-            <w:r>
-              <w:rPr>
-                <w:rFonts w:hint="default" w:ascii="Times New Roman" w:hAnsi="Times New Roman" w:cs="Times New Roman"/>
-                <w:sz w:val="22"/>
-                <w:szCs w:val="22"/>
-              </w:rPr>
-              <w:t>/auth/login</w:t>
+              <w:t>/api/auth/login</w:t>
             </w:r>
             <w:r>
               <w:rPr>
@@ -5163,6 +5173,12 @@
             <w:insideH w:val="single" w:color="auto" w:sz="4" w:space="0"/>
             <w:insideV w:val="single" w:color="auto" w:sz="4" w:space="0"/>
           </w:tblBorders>
+          <w:tblCellMar>
+            <w:top w:w="0" w:type="dxa"/>
+            <w:left w:w="108" w:type="dxa"/>
+            <w:bottom w:w="0" w:type="dxa"/>
+            <w:right w:w="108" w:type="dxa"/>
+          </w:tblCellMar>
         </w:tblPrEx>
         <w:trPr>
           <w:trHeight w:val="90" w:hRule="atLeast"/>
@@ -6368,6 +6384,12 @@
             <w:insideH w:val="single" w:color="auto" w:sz="4" w:space="0"/>
             <w:insideV w:val="single" w:color="auto" w:sz="4" w:space="0"/>
           </w:tblBorders>
+          <w:tblCellMar>
+            <w:top w:w="0" w:type="dxa"/>
+            <w:left w:w="108" w:type="dxa"/>
+            <w:bottom w:w="0" w:type="dxa"/>
+            <w:right w:w="108" w:type="dxa"/>
+          </w:tblCellMar>
         </w:tblPrEx>
         <w:tc>
           <w:tcPr>
@@ -6683,6 +6705,495 @@
           <w:lang w:val="ru"/>
         </w:rPr>
       </w:pPr>
+    </w:p>
+    <w:p>
+      <w:pPr>
+        <w:numPr>
+          <w:ilvl w:val="0"/>
+          <w:numId w:val="0"/>
+        </w:numPr>
+        <w:spacing w:line="360" w:lineRule="auto"/>
+        <w:ind w:leftChars="0"/>
+        <w:rPr>
+          <w:rFonts w:hint="default" w:ascii="Times New Roman" w:hAnsi="Times New Roman" w:cs="Times New Roman"/>
+          <w:sz w:val="28"/>
+          <w:szCs w:val="28"/>
+          <w:lang w:val="ru-RU"/>
+        </w:rPr>
+      </w:pPr>
+      <w:r>
+        <w:rPr>
+          <w:rFonts w:hint="default" w:ascii="Times New Roman" w:hAnsi="Times New Roman" w:cs="Times New Roman"/>
+          <w:sz w:val="28"/>
+          <w:szCs w:val="28"/>
+          <w:lang w:val="ru-RU"/>
+        </w:rPr>
+        <w:t xml:space="preserve">С помощью </w:t>
+      </w:r>
+      <w:r>
+        <w:rPr>
+          <w:rFonts w:hint="default" w:ascii="Times New Roman" w:hAnsi="Times New Roman" w:cs="Times New Roman"/>
+          <w:sz w:val="28"/>
+          <w:szCs w:val="28"/>
+          <w:lang w:val="ru"/>
+        </w:rPr>
+        <w:t xml:space="preserve">sql </w:t>
+      </w:r>
+      <w:r>
+        <w:rPr>
+          <w:rFonts w:hint="default" w:ascii="Times New Roman" w:hAnsi="Times New Roman" w:cs="Times New Roman"/>
+          <w:sz w:val="28"/>
+          <w:szCs w:val="28"/>
+          <w:lang w:val="ru-RU"/>
+        </w:rPr>
+        <w:t>скрипта будет создано 2 пользователя.</w:t>
+      </w:r>
+    </w:p>
+    <w:tbl>
+      <w:tblPr>
+        <w:tblStyle w:val="8"/>
+        <w:tblW w:w="0" w:type="auto"/>
+        <w:tblInd w:w="0" w:type="dxa"/>
+        <w:tblBorders>
+          <w:top w:val="single" w:color="auto" w:sz="4" w:space="0"/>
+          <w:left w:val="single" w:color="auto" w:sz="4" w:space="0"/>
+          <w:bottom w:val="single" w:color="auto" w:sz="4" w:space="0"/>
+          <w:right w:val="single" w:color="auto" w:sz="4" w:space="0"/>
+          <w:insideH w:val="single" w:color="auto" w:sz="4" w:space="0"/>
+          <w:insideV w:val="single" w:color="auto" w:sz="4" w:space="0"/>
+        </w:tblBorders>
+        <w:tblLayout w:type="autofit"/>
+        <w:tblCellMar>
+          <w:left w:w="108" w:type="dxa"/>
+          <w:right w:w="108" w:type="dxa"/>
+        </w:tblCellMar>
+      </w:tblPr>
+      <w:tblGrid>
+        <w:gridCol w:w="3692"/>
+        <w:gridCol w:w="3494"/>
+        <w:gridCol w:w="3496"/>
+      </w:tblGrid>
+      <w:tr>
+        <w:tblPrEx>
+          <w:tblBorders>
+            <w:top w:val="single" w:color="auto" w:sz="4" w:space="0"/>
+            <w:left w:val="single" w:color="auto" w:sz="4" w:space="0"/>
+            <w:bottom w:val="single" w:color="auto" w:sz="4" w:space="0"/>
+            <w:right w:val="single" w:color="auto" w:sz="4" w:space="0"/>
+            <w:insideH w:val="single" w:color="auto" w:sz="4" w:space="0"/>
+            <w:insideV w:val="single" w:color="auto" w:sz="4" w:space="0"/>
+          </w:tblBorders>
+          <w:tblCellMar>
+            <w:left w:w="108" w:type="dxa"/>
+            <w:right w:w="108" w:type="dxa"/>
+          </w:tblCellMar>
+        </w:tblPrEx>
+        <w:tc>
+          <w:tcPr>
+            <w:tcW w:w="3560" w:type="dxa"/>
+            <w:shd w:val="clear" w:color="auto" w:fill="5B9BD5" w:themeFill="accent1"/>
+          </w:tcPr>
+          <w:p>
+            <w:pPr>
+              <w:numPr>
+                <w:ilvl w:val="0"/>
+                <w:numId w:val="0"/>
+              </w:numPr>
+              <w:spacing w:line="360" w:lineRule="auto"/>
+              <w:rPr>
+                <w:rFonts w:hint="default" w:ascii="Times New Roman" w:hAnsi="Times New Roman" w:cs="Times New Roman"/>
+                <w:sz w:val="28"/>
+                <w:szCs w:val="28"/>
+                <w:vertAlign w:val="baseline"/>
+                <w:lang w:val="ru"/>
+              </w:rPr>
+            </w:pPr>
+            <w:r>
+              <w:rPr>
+                <w:rFonts w:hint="default" w:ascii="Times New Roman" w:hAnsi="Times New Roman" w:cs="Times New Roman"/>
+                <w:sz w:val="28"/>
+                <w:szCs w:val="28"/>
+                <w:vertAlign w:val="baseline"/>
+                <w:lang w:val="ru"/>
+              </w:rPr>
+              <w:t>Email</w:t>
+            </w:r>
+          </w:p>
+        </w:tc>
+        <w:tc>
+          <w:tcPr>
+            <w:tcW w:w="3560" w:type="dxa"/>
+            <w:shd w:val="clear" w:color="auto" w:fill="5B9BD5" w:themeFill="accent1"/>
+          </w:tcPr>
+          <w:p>
+            <w:pPr>
+              <w:numPr>
+                <w:ilvl w:val="0"/>
+                <w:numId w:val="0"/>
+              </w:numPr>
+              <w:spacing w:line="360" w:lineRule="auto"/>
+              <w:rPr>
+                <w:rFonts w:hint="default" w:ascii="Times New Roman" w:hAnsi="Times New Roman" w:cs="Times New Roman"/>
+                <w:sz w:val="28"/>
+                <w:szCs w:val="28"/>
+                <w:vertAlign w:val="baseline"/>
+                <w:lang w:val="ru-RU"/>
+              </w:rPr>
+            </w:pPr>
+            <w:r>
+              <w:rPr>
+                <w:rFonts w:hint="default" w:ascii="Times New Roman" w:hAnsi="Times New Roman" w:cs="Times New Roman"/>
+                <w:sz w:val="28"/>
+                <w:szCs w:val="28"/>
+                <w:vertAlign w:val="baseline"/>
+                <w:lang w:val="ru-RU"/>
+              </w:rPr>
+              <w:t>Пароль</w:t>
+            </w:r>
+          </w:p>
+        </w:tc>
+        <w:tc>
+          <w:tcPr>
+            <w:tcW w:w="3560" w:type="dxa"/>
+            <w:shd w:val="clear" w:color="auto" w:fill="5B9BD5" w:themeFill="accent1"/>
+          </w:tcPr>
+          <w:p>
+            <w:pPr>
+              <w:numPr>
+                <w:ilvl w:val="0"/>
+                <w:numId w:val="0"/>
+              </w:numPr>
+              <w:spacing w:line="360" w:lineRule="auto"/>
+              <w:rPr>
+                <w:rFonts w:hint="default" w:ascii="Times New Roman" w:hAnsi="Times New Roman" w:cs="Times New Roman"/>
+                <w:sz w:val="28"/>
+                <w:szCs w:val="28"/>
+                <w:vertAlign w:val="baseline"/>
+                <w:lang w:val="ru-RU"/>
+              </w:rPr>
+            </w:pPr>
+            <w:r>
+              <w:rPr>
+                <w:rFonts w:hint="default" w:ascii="Times New Roman" w:hAnsi="Times New Roman" w:cs="Times New Roman"/>
+                <w:sz w:val="28"/>
+                <w:szCs w:val="28"/>
+                <w:vertAlign w:val="baseline"/>
+                <w:lang w:val="ru-RU"/>
+              </w:rPr>
+              <w:t>Роль</w:t>
+            </w:r>
+          </w:p>
+        </w:tc>
+      </w:tr>
+      <w:tr>
+        <w:tblPrEx>
+          <w:tblBorders>
+            <w:top w:val="single" w:color="auto" w:sz="4" w:space="0"/>
+            <w:left w:val="single" w:color="auto" w:sz="4" w:space="0"/>
+            <w:bottom w:val="single" w:color="auto" w:sz="4" w:space="0"/>
+            <w:right w:val="single" w:color="auto" w:sz="4" w:space="0"/>
+            <w:insideH w:val="single" w:color="auto" w:sz="4" w:space="0"/>
+            <w:insideV w:val="single" w:color="auto" w:sz="4" w:space="0"/>
+          </w:tblBorders>
+        </w:tblPrEx>
+        <w:tc>
+          <w:tcPr>
+            <w:tcW w:w="3560" w:type="dxa"/>
+          </w:tcPr>
+          <w:p>
+            <w:pPr>
+              <w:rPr>
+                <w:rFonts w:hint="default"/>
+                <w:sz w:val="28"/>
+                <w:szCs w:val="28"/>
+                <w:lang w:val="ru"/>
+              </w:rPr>
+            </w:pPr>
+            <w:r>
+              <w:rPr>
+                <w:rFonts w:hint="default"/>
+                <w:sz w:val="28"/>
+                <w:szCs w:val="28"/>
+              </w:rPr>
+              <w:t>RM.Strukov@Ined.ru</w:t>
+            </w:r>
+          </w:p>
+        </w:tc>
+        <w:tc>
+          <w:tcPr>
+            <w:tcW w:w="3560" w:type="dxa"/>
+          </w:tcPr>
+          <w:p>
+            <w:pPr>
+              <w:numPr>
+                <w:ilvl w:val="0"/>
+                <w:numId w:val="0"/>
+              </w:numPr>
+              <w:spacing w:line="360" w:lineRule="auto"/>
+              <w:rPr>
+                <w:rFonts w:hint="default" w:ascii="Times New Roman" w:hAnsi="Times New Roman" w:cs="Times New Roman"/>
+                <w:sz w:val="28"/>
+                <w:szCs w:val="28"/>
+                <w:vertAlign w:val="baseline"/>
+                <w:lang w:val="ru-RU"/>
+              </w:rPr>
+            </w:pPr>
+            <w:r>
+              <w:rPr>
+                <w:rFonts w:hint="default" w:ascii="Times New Roman" w:hAnsi="Times New Roman" w:cs="Times New Roman"/>
+                <w:sz w:val="28"/>
+                <w:szCs w:val="28"/>
+                <w:vertAlign w:val="baseline"/>
+                <w:lang w:val="ru-RU"/>
+              </w:rPr>
+              <w:t>13</w:t>
+            </w:r>
+          </w:p>
+        </w:tc>
+        <w:tc>
+          <w:tcPr>
+            <w:tcW w:w="3560" w:type="dxa"/>
+          </w:tcPr>
+          <w:p>
+            <w:pPr>
+              <w:numPr>
+                <w:ilvl w:val="0"/>
+                <w:numId w:val="0"/>
+              </w:numPr>
+              <w:spacing w:line="360" w:lineRule="auto"/>
+              <w:rPr>
+                <w:rFonts w:hint="default" w:ascii="Times New Roman" w:hAnsi="Times New Roman" w:cs="Times New Roman"/>
+                <w:sz w:val="28"/>
+                <w:szCs w:val="28"/>
+                <w:vertAlign w:val="baseline"/>
+                <w:lang w:val="ru"/>
+              </w:rPr>
+            </w:pPr>
+            <w:r>
+              <w:rPr>
+                <w:rFonts w:hint="default" w:ascii="Times New Roman" w:hAnsi="Times New Roman" w:cs="Times New Roman"/>
+                <w:sz w:val="28"/>
+                <w:szCs w:val="28"/>
+                <w:vertAlign w:val="baseline"/>
+                <w:lang w:val="ru"/>
+              </w:rPr>
+              <w:t>USER</w:t>
+            </w:r>
+          </w:p>
+        </w:tc>
+      </w:tr>
+      <w:tr>
+        <w:tblPrEx>
+          <w:tblBorders>
+            <w:top w:val="single" w:color="auto" w:sz="4" w:space="0"/>
+            <w:left w:val="single" w:color="auto" w:sz="4" w:space="0"/>
+            <w:bottom w:val="single" w:color="auto" w:sz="4" w:space="0"/>
+            <w:right w:val="single" w:color="auto" w:sz="4" w:space="0"/>
+            <w:insideH w:val="single" w:color="auto" w:sz="4" w:space="0"/>
+            <w:insideV w:val="single" w:color="auto" w:sz="4" w:space="0"/>
+          </w:tblBorders>
+          <w:tblCellMar>
+            <w:left w:w="108" w:type="dxa"/>
+            <w:right w:w="108" w:type="dxa"/>
+          </w:tblCellMar>
+        </w:tblPrEx>
+        <w:tc>
+          <w:tcPr>
+            <w:tcW w:w="3560" w:type="dxa"/>
+          </w:tcPr>
+          <w:p>
+            <w:pPr>
+              <w:numPr>
+                <w:ilvl w:val="0"/>
+                <w:numId w:val="0"/>
+              </w:numPr>
+              <w:spacing w:line="360" w:lineRule="auto"/>
+              <w:rPr>
+                <w:rFonts w:hint="default" w:ascii="Times New Roman" w:hAnsi="Times New Roman" w:cs="Times New Roman"/>
+                <w:sz w:val="28"/>
+                <w:szCs w:val="28"/>
+                <w:vertAlign w:val="baseline"/>
+                <w:lang w:val="ru"/>
+              </w:rPr>
+            </w:pPr>
+            <w:r>
+              <w:rPr>
+                <w:rFonts w:hint="default"/>
+                <w:sz w:val="28"/>
+                <w:szCs w:val="28"/>
+              </w:rPr>
+              <w:t>firepoint.pro@gmail.com</w:t>
+            </w:r>
+          </w:p>
+        </w:tc>
+        <w:tc>
+          <w:tcPr>
+            <w:tcW w:w="3560" w:type="dxa"/>
+          </w:tcPr>
+          <w:p>
+            <w:pPr>
+              <w:numPr>
+                <w:ilvl w:val="0"/>
+                <w:numId w:val="0"/>
+              </w:numPr>
+              <w:spacing w:line="360" w:lineRule="auto"/>
+              <w:rPr>
+                <w:rFonts w:hint="default" w:ascii="Times New Roman" w:hAnsi="Times New Roman" w:cs="Times New Roman"/>
+                <w:sz w:val="28"/>
+                <w:szCs w:val="28"/>
+                <w:vertAlign w:val="baseline"/>
+                <w:lang w:val="ru"/>
+              </w:rPr>
+            </w:pPr>
+            <w:r>
+              <w:rPr>
+                <w:rFonts w:hint="default" w:ascii="Times New Roman" w:hAnsi="Times New Roman" w:cs="Times New Roman"/>
+                <w:sz w:val="28"/>
+                <w:szCs w:val="28"/>
+                <w:vertAlign w:val="baseline"/>
+                <w:lang w:val="ru"/>
+              </w:rPr>
+              <w:t>13</w:t>
+            </w:r>
+          </w:p>
+        </w:tc>
+        <w:tc>
+          <w:tcPr>
+            <w:tcW w:w="3560" w:type="dxa"/>
+          </w:tcPr>
+          <w:p>
+            <w:pPr>
+              <w:numPr>
+                <w:ilvl w:val="0"/>
+                <w:numId w:val="0"/>
+              </w:numPr>
+              <w:spacing w:line="360" w:lineRule="auto"/>
+              <w:rPr>
+                <w:rFonts w:hint="default" w:ascii="Times New Roman" w:hAnsi="Times New Roman" w:cs="Times New Roman"/>
+                <w:sz w:val="28"/>
+                <w:szCs w:val="28"/>
+                <w:vertAlign w:val="baseline"/>
+                <w:lang w:val="ru"/>
+              </w:rPr>
+            </w:pPr>
+            <w:r>
+              <w:rPr>
+                <w:rFonts w:hint="default" w:ascii="Times New Roman" w:hAnsi="Times New Roman" w:cs="Times New Roman"/>
+                <w:sz w:val="28"/>
+                <w:szCs w:val="28"/>
+                <w:vertAlign w:val="baseline"/>
+                <w:lang w:val="ru"/>
+              </w:rPr>
+              <w:t>ADMIN</w:t>
+            </w:r>
+          </w:p>
+        </w:tc>
+      </w:tr>
+    </w:tbl>
+    <w:p>
+      <w:pPr>
+        <w:numPr>
+          <w:ilvl w:val="0"/>
+          <w:numId w:val="0"/>
+        </w:numPr>
+        <w:pBdr>
+          <w:top w:val="none" w:color="auto" w:sz="0" w:space="0"/>
+          <w:left w:val="none" w:color="auto" w:sz="0" w:space="0"/>
+          <w:bottom w:val="none" w:color="auto" w:sz="0" w:space="0"/>
+          <w:right w:val="none" w:color="auto" w:sz="0" w:space="0"/>
+        </w:pBdr>
+        <w:spacing w:line="360" w:lineRule="auto"/>
+        <w:ind w:leftChars="0"/>
+        <w:rPr>
+          <w:rFonts w:hint="default" w:ascii="Times New Roman" w:hAnsi="Times New Roman" w:cs="Times New Roman"/>
+          <w:sz w:val="28"/>
+          <w:szCs w:val="28"/>
+          <w:lang w:val="ru-RU"/>
+        </w:rPr>
+      </w:pPr>
+    </w:p>
+    <w:p>
+      <w:pPr>
+        <w:numPr>
+          <w:ilvl w:val="0"/>
+          <w:numId w:val="0"/>
+        </w:numPr>
+        <w:pBdr>
+          <w:top w:val="none" w:color="auto" w:sz="0" w:space="0"/>
+          <w:left w:val="none" w:color="auto" w:sz="0" w:space="0"/>
+          <w:bottom w:val="none" w:color="auto" w:sz="0" w:space="0"/>
+          <w:right w:val="none" w:color="auto" w:sz="0" w:space="0"/>
+        </w:pBdr>
+        <w:spacing w:line="360" w:lineRule="auto"/>
+        <w:ind w:leftChars="0"/>
+        <w:rPr>
+          <w:rFonts w:hint="default" w:ascii="Times New Roman" w:hAnsi="Times New Roman" w:cs="Times New Roman"/>
+          <w:sz w:val="28"/>
+          <w:szCs w:val="28"/>
+          <w:lang w:val="ru-RU"/>
+        </w:rPr>
+      </w:pPr>
+      <w:r>
+        <w:rPr>
+          <w:rFonts w:hint="default" w:ascii="Times New Roman" w:hAnsi="Times New Roman" w:cs="Times New Roman"/>
+          <w:sz w:val="28"/>
+          <w:szCs w:val="28"/>
+          <w:lang w:val="ru-RU"/>
+        </w:rPr>
+        <w:t xml:space="preserve">Так же будет создано 13 экземпляров книг, 14 авторов, 4 жанра и 3 комментария под 1 книгой сделанных пользователем </w:t>
+      </w:r>
+      <w:r>
+        <w:rPr>
+          <w:rFonts w:hint="default"/>
+          <w:sz w:val="28"/>
+          <w:szCs w:val="28"/>
+        </w:rPr>
+        <w:fldChar w:fldCharType="begin"/>
+      </w:r>
+      <w:r>
+        <w:rPr>
+          <w:rFonts w:hint="default"/>
+          <w:sz w:val="28"/>
+          <w:szCs w:val="28"/>
+        </w:rPr>
+        <w:instrText xml:space="preserve"> HYPERLINK "mailto:RM.Strukov@Ined.ru" </w:instrText>
+      </w:r>
+      <w:r>
+        <w:rPr>
+          <w:rFonts w:hint="default"/>
+          <w:sz w:val="28"/>
+          <w:szCs w:val="28"/>
+        </w:rPr>
+        <w:fldChar w:fldCharType="separate"/>
+      </w:r>
+      <w:r>
+        <w:rPr>
+          <w:rStyle w:val="6"/>
+          <w:rFonts w:hint="default"/>
+          <w:sz w:val="28"/>
+          <w:szCs w:val="28"/>
+        </w:rPr>
+        <w:t>RM.Strukov@Ined.ru</w:t>
+      </w:r>
+      <w:r>
+        <w:rPr>
+          <w:rFonts w:hint="default"/>
+          <w:sz w:val="28"/>
+          <w:szCs w:val="28"/>
+        </w:rPr>
+        <w:fldChar w:fldCharType="end"/>
+      </w:r>
+      <w:r>
+        <w:rPr>
+          <w:rFonts w:hint="default"/>
+          <w:sz w:val="28"/>
+          <w:szCs w:val="28"/>
+          <w:lang w:val="ru-RU"/>
+        </w:rPr>
+        <w:t xml:space="preserve"> </w:t>
+      </w:r>
+      <w:bookmarkStart w:id="0" w:name="_GoBack"/>
+      <w:bookmarkEnd w:id="0"/>
     </w:p>
     <w:sectPr>
       <w:pgSz w:w="11906" w:h="16838"/>
@@ -7070,7 +7581,16 @@
       </w:tblCellMar>
     </w:tblPr>
   </w:style>
-  <w:style w:type="paragraph" w:styleId="6">
+  <w:style w:type="character" w:styleId="6">
+    <w:name w:val="Hyperlink"/>
+    <w:basedOn w:val="4"/>
+    <w:uiPriority w:val="0"/>
+    <w:rPr>
+      <w:color w:val="0000FF"/>
+      <w:u w:val="single"/>
+    </w:rPr>
+  </w:style>
+  <w:style w:type="paragraph" w:styleId="7">
     <w:name w:val="HTML Preformatted"/>
     <w:qFormat/>
     <w:uiPriority w:val="0"/>
@@ -7103,7 +7623,7 @@
       <w:lang w:val="en-US" w:eastAsia="zh-CN" w:bidi="ar"/>
     </w:rPr>
   </w:style>
-  <w:style w:type="table" w:styleId="7">
+  <w:style w:type="table" w:styleId="8">
     <w:name w:val="Table Grid"/>
     <w:basedOn w:val="5"/>
     <w:uiPriority w:val="0"/>

</xml_diff>

<commit_message>
some changes in sql script and updated instruction v2
</commit_message>
<xml_diff>
--- a/TestSQL/Инструкция по использованию.docx
+++ b/TestSQL/Инструкция по использованию.docx
@@ -509,7 +509,18 @@
           <w:szCs w:val="28"/>
           <w:lang w:val="ru-RU"/>
         </w:rPr>
-        <w:t xml:space="preserve">и запустить поочереди </w:t>
+        <w:t xml:space="preserve">и запустить </w:t>
+      </w:r>
+      <w:bookmarkStart w:id="0" w:name="_GoBack"/>
+      <w:bookmarkEnd w:id="0"/>
+      <w:r>
+        <w:rPr>
+          <w:rFonts w:hint="default" w:ascii="Times New Roman" w:hAnsi="Times New Roman" w:cs="Times New Roman"/>
+          <w:sz w:val="28"/>
+          <w:szCs w:val="28"/>
+          <w:lang w:val="ru-RU"/>
+        </w:rPr>
+        <w:t xml:space="preserve">поочереди </w:t>
       </w:r>
       <w:r>
         <w:rPr>
@@ -1573,12 +1584,6 @@
             <w:insideH w:val="single" w:color="auto" w:sz="4" w:space="0"/>
             <w:insideV w:val="single" w:color="auto" w:sz="4" w:space="0"/>
           </w:tblBorders>
-          <w:tblCellMar>
-            <w:top w:w="0" w:type="dxa"/>
-            <w:left w:w="108" w:type="dxa"/>
-            <w:bottom w:w="0" w:type="dxa"/>
-            <w:right w:w="108" w:type="dxa"/>
-          </w:tblCellMar>
         </w:tblPrEx>
         <w:tc>
           <w:tcPr>
@@ -2768,12 +2773,6 @@
             <w:insideH w:val="single" w:color="auto" w:sz="4" w:space="0"/>
             <w:insideV w:val="single" w:color="auto" w:sz="4" w:space="0"/>
           </w:tblBorders>
-          <w:tblCellMar>
-            <w:top w:w="0" w:type="dxa"/>
-            <w:left w:w="108" w:type="dxa"/>
-            <w:bottom w:w="0" w:type="dxa"/>
-            <w:right w:w="108" w:type="dxa"/>
-          </w:tblCellMar>
         </w:tblPrEx>
         <w:tc>
           <w:tcPr>
@@ -3969,12 +3968,6 @@
             <w:insideH w:val="single" w:color="auto" w:sz="4" w:space="0"/>
             <w:insideV w:val="single" w:color="auto" w:sz="4" w:space="0"/>
           </w:tblBorders>
-          <w:tblCellMar>
-            <w:top w:w="0" w:type="dxa"/>
-            <w:left w:w="108" w:type="dxa"/>
-            <w:bottom w:w="0" w:type="dxa"/>
-            <w:right w:w="108" w:type="dxa"/>
-          </w:tblCellMar>
         </w:tblPrEx>
         <w:tc>
           <w:tcPr>
@@ -5527,12 +5520,6 @@
             <w:insideH w:val="single" w:color="auto" w:sz="4" w:space="0"/>
             <w:insideV w:val="single" w:color="auto" w:sz="4" w:space="0"/>
           </w:tblBorders>
-          <w:tblCellMar>
-            <w:top w:w="0" w:type="dxa"/>
-            <w:left w:w="108" w:type="dxa"/>
-            <w:bottom w:w="0" w:type="dxa"/>
-            <w:right w:w="108" w:type="dxa"/>
-          </w:tblCellMar>
         </w:tblPrEx>
         <w:tc>
           <w:tcPr>
@@ -6764,7 +6751,9 @@
         </w:tblBorders>
         <w:tblLayout w:type="autofit"/>
         <w:tblCellMar>
+          <w:top w:w="0" w:type="dxa"/>
           <w:left w:w="108" w:type="dxa"/>
+          <w:bottom w:w="0" w:type="dxa"/>
           <w:right w:w="108" w:type="dxa"/>
         </w:tblCellMar>
       </w:tblPr>
@@ -6784,7 +6773,9 @@
             <w:insideV w:val="single" w:color="auto" w:sz="4" w:space="0"/>
           </w:tblBorders>
           <w:tblCellMar>
+            <w:top w:w="0" w:type="dxa"/>
             <w:left w:w="108" w:type="dxa"/>
+            <w:bottom w:w="0" w:type="dxa"/>
             <w:right w:w="108" w:type="dxa"/>
           </w:tblCellMar>
         </w:tblPrEx>
@@ -6795,11 +6786,13 @@
           </w:tcPr>
           <w:p>
             <w:pPr>
+              <w:widowControl w:val="0"/>
               <w:numPr>
                 <w:ilvl w:val="0"/>
                 <w:numId w:val="0"/>
               </w:numPr>
               <w:spacing w:line="360" w:lineRule="auto"/>
+              <w:jc w:val="both"/>
               <w:rPr>
                 <w:rFonts w:hint="default" w:ascii="Times New Roman" w:hAnsi="Times New Roman" w:cs="Times New Roman"/>
                 <w:sz w:val="28"/>
@@ -6827,11 +6820,13 @@
           </w:tcPr>
           <w:p>
             <w:pPr>
+              <w:widowControl w:val="0"/>
               <w:numPr>
                 <w:ilvl w:val="0"/>
                 <w:numId w:val="0"/>
               </w:numPr>
               <w:spacing w:line="360" w:lineRule="auto"/>
+              <w:jc w:val="both"/>
               <w:rPr>
                 <w:rFonts w:hint="default" w:ascii="Times New Roman" w:hAnsi="Times New Roman" w:cs="Times New Roman"/>
                 <w:sz w:val="28"/>
@@ -6859,11 +6854,13 @@
           </w:tcPr>
           <w:p>
             <w:pPr>
+              <w:widowControl w:val="0"/>
               <w:numPr>
                 <w:ilvl w:val="0"/>
                 <w:numId w:val="0"/>
               </w:numPr>
               <w:spacing w:line="360" w:lineRule="auto"/>
+              <w:jc w:val="both"/>
               <w:rPr>
                 <w:rFonts w:hint="default" w:ascii="Times New Roman" w:hAnsi="Times New Roman" w:cs="Times New Roman"/>
                 <w:sz w:val="28"/>
@@ -6881,103 +6878,6 @@
                 <w:lang w:val="ru-RU"/>
               </w:rPr>
               <w:t>Роль</w:t>
-            </w:r>
-          </w:p>
-        </w:tc>
-      </w:tr>
-      <w:tr>
-        <w:tblPrEx>
-          <w:tblBorders>
-            <w:top w:val="single" w:color="auto" w:sz="4" w:space="0"/>
-            <w:left w:val="single" w:color="auto" w:sz="4" w:space="0"/>
-            <w:bottom w:val="single" w:color="auto" w:sz="4" w:space="0"/>
-            <w:right w:val="single" w:color="auto" w:sz="4" w:space="0"/>
-            <w:insideH w:val="single" w:color="auto" w:sz="4" w:space="0"/>
-            <w:insideV w:val="single" w:color="auto" w:sz="4" w:space="0"/>
-          </w:tblBorders>
-        </w:tblPrEx>
-        <w:tc>
-          <w:tcPr>
-            <w:tcW w:w="3560" w:type="dxa"/>
-          </w:tcPr>
-          <w:p>
-            <w:pPr>
-              <w:rPr>
-                <w:rFonts w:hint="default"/>
-                <w:sz w:val="28"/>
-                <w:szCs w:val="28"/>
-                <w:lang w:val="ru"/>
-              </w:rPr>
-            </w:pPr>
-            <w:r>
-              <w:rPr>
-                <w:rFonts w:hint="default"/>
-                <w:sz w:val="28"/>
-                <w:szCs w:val="28"/>
-              </w:rPr>
-              <w:t>RM.Strukov@Ined.ru</w:t>
-            </w:r>
-          </w:p>
-        </w:tc>
-        <w:tc>
-          <w:tcPr>
-            <w:tcW w:w="3560" w:type="dxa"/>
-          </w:tcPr>
-          <w:p>
-            <w:pPr>
-              <w:numPr>
-                <w:ilvl w:val="0"/>
-                <w:numId w:val="0"/>
-              </w:numPr>
-              <w:spacing w:line="360" w:lineRule="auto"/>
-              <w:rPr>
-                <w:rFonts w:hint="default" w:ascii="Times New Roman" w:hAnsi="Times New Roman" w:cs="Times New Roman"/>
-                <w:sz w:val="28"/>
-                <w:szCs w:val="28"/>
-                <w:vertAlign w:val="baseline"/>
-                <w:lang w:val="ru-RU"/>
-              </w:rPr>
-            </w:pPr>
-            <w:r>
-              <w:rPr>
-                <w:rFonts w:hint="default" w:ascii="Times New Roman" w:hAnsi="Times New Roman" w:cs="Times New Roman"/>
-                <w:sz w:val="28"/>
-                <w:szCs w:val="28"/>
-                <w:vertAlign w:val="baseline"/>
-                <w:lang w:val="ru-RU"/>
-              </w:rPr>
-              <w:t>13</w:t>
-            </w:r>
-          </w:p>
-        </w:tc>
-        <w:tc>
-          <w:tcPr>
-            <w:tcW w:w="3560" w:type="dxa"/>
-          </w:tcPr>
-          <w:p>
-            <w:pPr>
-              <w:numPr>
-                <w:ilvl w:val="0"/>
-                <w:numId w:val="0"/>
-              </w:numPr>
-              <w:spacing w:line="360" w:lineRule="auto"/>
-              <w:rPr>
-                <w:rFonts w:hint="default" w:ascii="Times New Roman" w:hAnsi="Times New Roman" w:cs="Times New Roman"/>
-                <w:sz w:val="28"/>
-                <w:szCs w:val="28"/>
-                <w:vertAlign w:val="baseline"/>
-                <w:lang w:val="ru"/>
-              </w:rPr>
-            </w:pPr>
-            <w:r>
-              <w:rPr>
-                <w:rFonts w:hint="default" w:ascii="Times New Roman" w:hAnsi="Times New Roman" w:cs="Times New Roman"/>
-                <w:sz w:val="28"/>
-                <w:szCs w:val="28"/>
-                <w:vertAlign w:val="baseline"/>
-                <w:lang w:val="ru"/>
-              </w:rPr>
-              <w:t>USER</w:t>
             </w:r>
           </w:p>
         </w:tc>
@@ -6993,7 +6893,9 @@
             <w:insideV w:val="single" w:color="auto" w:sz="4" w:space="0"/>
           </w:tblBorders>
           <w:tblCellMar>
+            <w:top w:w="0" w:type="dxa"/>
             <w:left w:w="108" w:type="dxa"/>
+            <w:bottom w:w="0" w:type="dxa"/>
             <w:right w:w="108" w:type="dxa"/>
           </w:tblCellMar>
         </w:tblPrEx>
@@ -7003,55 +6905,53 @@
           </w:tcPr>
           <w:p>
             <w:pPr>
-              <w:numPr>
-                <w:ilvl w:val="0"/>
-                <w:numId w:val="0"/>
-              </w:numPr>
-              <w:spacing w:line="360" w:lineRule="auto"/>
-              <w:rPr>
-                <w:rFonts w:hint="default" w:ascii="Times New Roman" w:hAnsi="Times New Roman" w:cs="Times New Roman"/>
-                <w:sz w:val="28"/>
-                <w:szCs w:val="28"/>
-                <w:vertAlign w:val="baseline"/>
-                <w:lang w:val="ru"/>
-              </w:rPr>
-            </w:pPr>
-            <w:r>
+              <w:widowControl w:val="0"/>
+              <w:jc w:val="both"/>
               <w:rPr>
                 <w:rFonts w:hint="default"/>
                 <w:sz w:val="28"/>
                 <w:szCs w:val="28"/>
-              </w:rPr>
-              <w:t>firepoint.pro@gmail.com</w:t>
-            </w:r>
-          </w:p>
-        </w:tc>
-        <w:tc>
-          <w:tcPr>
-            <w:tcW w:w="3560" w:type="dxa"/>
-          </w:tcPr>
-          <w:p>
-            <w:pPr>
-              <w:numPr>
-                <w:ilvl w:val="0"/>
-                <w:numId w:val="0"/>
-              </w:numPr>
-              <w:spacing w:line="360" w:lineRule="auto"/>
-              <w:rPr>
-                <w:rFonts w:hint="default" w:ascii="Times New Roman" w:hAnsi="Times New Roman" w:cs="Times New Roman"/>
+                <w:lang w:val="ru"/>
+              </w:rPr>
+            </w:pPr>
+            <w:r>
+              <w:rPr>
+                <w:rFonts w:hint="default"/>
                 <w:sz w:val="28"/>
                 <w:szCs w:val="28"/>
-                <w:vertAlign w:val="baseline"/>
-                <w:lang w:val="ru"/>
-              </w:rPr>
-            </w:pPr>
-            <w:r>
+              </w:rPr>
+              <w:t>RM.Strukov@Ined.ru</w:t>
+            </w:r>
+          </w:p>
+        </w:tc>
+        <w:tc>
+          <w:tcPr>
+            <w:tcW w:w="3560" w:type="dxa"/>
+          </w:tcPr>
+          <w:p>
+            <w:pPr>
+              <w:widowControl w:val="0"/>
+              <w:numPr>
+                <w:ilvl w:val="0"/>
+                <w:numId w:val="0"/>
+              </w:numPr>
+              <w:spacing w:line="360" w:lineRule="auto"/>
+              <w:jc w:val="both"/>
               <w:rPr>
                 <w:rFonts w:hint="default" w:ascii="Times New Roman" w:hAnsi="Times New Roman" w:cs="Times New Roman"/>
                 <w:sz w:val="28"/>
                 <w:szCs w:val="28"/>
                 <w:vertAlign w:val="baseline"/>
-                <w:lang w:val="ru"/>
+                <w:lang w:val="ru-RU"/>
+              </w:rPr>
+            </w:pPr>
+            <w:r>
+              <w:rPr>
+                <w:rFonts w:hint="default" w:ascii="Times New Roman" w:hAnsi="Times New Roman" w:cs="Times New Roman"/>
+                <w:sz w:val="28"/>
+                <w:szCs w:val="28"/>
+                <w:vertAlign w:val="baseline"/>
+                <w:lang w:val="ru-RU"/>
               </w:rPr>
               <w:t>13</w:t>
             </w:r>
@@ -7063,11 +6963,128 @@
           </w:tcPr>
           <w:p>
             <w:pPr>
+              <w:widowControl w:val="0"/>
               <w:numPr>
                 <w:ilvl w:val="0"/>
                 <w:numId w:val="0"/>
               </w:numPr>
               <w:spacing w:line="360" w:lineRule="auto"/>
+              <w:jc w:val="both"/>
+              <w:rPr>
+                <w:rFonts w:hint="default" w:ascii="Times New Roman" w:hAnsi="Times New Roman" w:cs="Times New Roman"/>
+                <w:sz w:val="28"/>
+                <w:szCs w:val="28"/>
+                <w:vertAlign w:val="baseline"/>
+                <w:lang w:val="ru"/>
+              </w:rPr>
+            </w:pPr>
+            <w:r>
+              <w:rPr>
+                <w:rFonts w:hint="default" w:ascii="Times New Roman" w:hAnsi="Times New Roman" w:cs="Times New Roman"/>
+                <w:sz w:val="28"/>
+                <w:szCs w:val="28"/>
+                <w:vertAlign w:val="baseline"/>
+                <w:lang w:val="ru"/>
+              </w:rPr>
+              <w:t>USER</w:t>
+            </w:r>
+          </w:p>
+        </w:tc>
+      </w:tr>
+      <w:tr>
+        <w:tblPrEx>
+          <w:tblBorders>
+            <w:top w:val="single" w:color="auto" w:sz="4" w:space="0"/>
+            <w:left w:val="single" w:color="auto" w:sz="4" w:space="0"/>
+            <w:bottom w:val="single" w:color="auto" w:sz="4" w:space="0"/>
+            <w:right w:val="single" w:color="auto" w:sz="4" w:space="0"/>
+            <w:insideH w:val="single" w:color="auto" w:sz="4" w:space="0"/>
+            <w:insideV w:val="single" w:color="auto" w:sz="4" w:space="0"/>
+          </w:tblBorders>
+          <w:tblCellMar>
+            <w:top w:w="0" w:type="dxa"/>
+            <w:left w:w="108" w:type="dxa"/>
+            <w:bottom w:w="0" w:type="dxa"/>
+            <w:right w:w="108" w:type="dxa"/>
+          </w:tblCellMar>
+        </w:tblPrEx>
+        <w:tc>
+          <w:tcPr>
+            <w:tcW w:w="3560" w:type="dxa"/>
+          </w:tcPr>
+          <w:p>
+            <w:pPr>
+              <w:widowControl w:val="0"/>
+              <w:numPr>
+                <w:ilvl w:val="0"/>
+                <w:numId w:val="0"/>
+              </w:numPr>
+              <w:spacing w:line="360" w:lineRule="auto"/>
+              <w:jc w:val="both"/>
+              <w:rPr>
+                <w:rFonts w:hint="default" w:ascii="Times New Roman" w:hAnsi="Times New Roman" w:cs="Times New Roman"/>
+                <w:sz w:val="28"/>
+                <w:szCs w:val="28"/>
+                <w:vertAlign w:val="baseline"/>
+                <w:lang w:val="ru"/>
+              </w:rPr>
+            </w:pPr>
+            <w:r>
+              <w:rPr>
+                <w:rFonts w:hint="default"/>
+                <w:sz w:val="28"/>
+                <w:szCs w:val="28"/>
+              </w:rPr>
+              <w:t>firepoint.pro@gmail.com</w:t>
+            </w:r>
+          </w:p>
+        </w:tc>
+        <w:tc>
+          <w:tcPr>
+            <w:tcW w:w="3560" w:type="dxa"/>
+          </w:tcPr>
+          <w:p>
+            <w:pPr>
+              <w:widowControl w:val="0"/>
+              <w:numPr>
+                <w:ilvl w:val="0"/>
+                <w:numId w:val="0"/>
+              </w:numPr>
+              <w:spacing w:line="360" w:lineRule="auto"/>
+              <w:jc w:val="both"/>
+              <w:rPr>
+                <w:rFonts w:hint="default" w:ascii="Times New Roman" w:hAnsi="Times New Roman" w:cs="Times New Roman"/>
+                <w:sz w:val="28"/>
+                <w:szCs w:val="28"/>
+                <w:vertAlign w:val="baseline"/>
+                <w:lang w:val="ru"/>
+              </w:rPr>
+            </w:pPr>
+            <w:r>
+              <w:rPr>
+                <w:rFonts w:hint="default" w:ascii="Times New Roman" w:hAnsi="Times New Roman" w:cs="Times New Roman"/>
+                <w:sz w:val="28"/>
+                <w:szCs w:val="28"/>
+                <w:vertAlign w:val="baseline"/>
+                <w:lang w:val="ru"/>
+              </w:rPr>
+              <w:t>13</w:t>
+            </w:r>
+          </w:p>
+        </w:tc>
+        <w:tc>
+          <w:tcPr>
+            <w:tcW w:w="3560" w:type="dxa"/>
+          </w:tcPr>
+          <w:p>
+            <w:pPr>
+              <w:widowControl w:val="0"/>
+              <w:numPr>
+                <w:ilvl w:val="0"/>
+                <w:numId w:val="0"/>
+              </w:numPr>
+              <w:spacing w:line="360" w:lineRule="auto"/>
+              <w:jc w:val="both"/>
               <w:rPr>
                 <w:rFonts w:hint="default" w:ascii="Times New Roman" w:hAnsi="Times New Roman" w:cs="Times New Roman"/>
                 <w:sz w:val="28"/>
@@ -7127,7 +7144,7 @@
         <w:spacing w:line="360" w:lineRule="auto"/>
         <w:ind w:leftChars="0"/>
         <w:rPr>
-          <w:rFonts w:hint="default" w:ascii="Times New Roman" w:hAnsi="Times New Roman" w:cs="Times New Roman"/>
+          <w:rFonts w:hint="default"/>
           <w:sz w:val="28"/>
           <w:szCs w:val="28"/>
           <w:lang w:val="ru-RU"/>
@@ -7192,8 +7209,302 @@
         </w:rPr>
         <w:t xml:space="preserve"> </w:t>
       </w:r>
-      <w:bookmarkStart w:id="0" w:name="_GoBack"/>
-      <w:bookmarkEnd w:id="0"/>
+    </w:p>
+    <w:p>
+      <w:pPr>
+        <w:numPr>
+          <w:ilvl w:val="0"/>
+          <w:numId w:val="0"/>
+        </w:numPr>
+        <w:pBdr>
+          <w:top w:val="none" w:color="auto" w:sz="0" w:space="0"/>
+          <w:left w:val="none" w:color="auto" w:sz="0" w:space="0"/>
+          <w:bottom w:val="none" w:color="auto" w:sz="0" w:space="0"/>
+          <w:right w:val="none" w:color="auto" w:sz="0" w:space="0"/>
+        </w:pBdr>
+        <w:spacing w:line="360" w:lineRule="auto"/>
+        <w:ind w:leftChars="0"/>
+        <w:rPr>
+          <w:rFonts w:hint="default"/>
+          <w:sz w:val="28"/>
+          <w:szCs w:val="28"/>
+          <w:lang w:val="ru-RU"/>
+        </w:rPr>
+      </w:pPr>
+    </w:p>
+    <w:p>
+      <w:pPr>
+        <w:pStyle w:val="2"/>
+        <w:bidi w:val="0"/>
+        <w:ind w:left="2520" w:leftChars="0" w:firstLine="420" w:firstLineChars="0"/>
+        <w:rPr>
+          <w:rFonts w:hint="default" w:ascii="Times New Roman" w:hAnsi="Times New Roman" w:cs="Times New Roman"/>
+          <w:lang w:val="ru-RU"/>
+        </w:rPr>
+      </w:pPr>
+      <w:r>
+        <w:rPr>
+          <w:rFonts w:hint="default" w:ascii="Times New Roman" w:hAnsi="Times New Roman" w:cs="Times New Roman"/>
+          <w:lang w:val="ru-RU"/>
+        </w:rPr>
+        <w:t>Пример запроса</w:t>
+      </w:r>
+    </w:p>
+    <w:p>
+      <w:pPr>
+        <w:rPr>
+          <w:rFonts w:hint="default" w:ascii="Times New Roman" w:hAnsi="Times New Roman" w:cs="Times New Roman"/>
+          <w:sz w:val="28"/>
+          <w:szCs w:val="28"/>
+          <w:lang w:val="ru-RU"/>
+        </w:rPr>
+      </w:pPr>
+      <w:r>
+        <w:rPr>
+          <w:rFonts w:hint="default" w:ascii="Times New Roman" w:hAnsi="Times New Roman" w:cs="Times New Roman"/>
+          <w:sz w:val="28"/>
+          <w:szCs w:val="28"/>
+          <w:lang w:val="ru-RU"/>
+        </w:rPr>
+        <w:t xml:space="preserve">Выполнен </w:t>
+      </w:r>
+      <w:r>
+        <w:rPr>
+          <w:rFonts w:hint="default" w:ascii="Times New Roman" w:hAnsi="Times New Roman" w:cs="Times New Roman"/>
+          <w:sz w:val="28"/>
+          <w:szCs w:val="28"/>
+          <w:lang w:val="ru"/>
+        </w:rPr>
+        <w:t xml:space="preserve">POST </w:t>
+      </w:r>
+      <w:r>
+        <w:rPr>
+          <w:rFonts w:hint="default" w:ascii="Times New Roman" w:hAnsi="Times New Roman" w:cs="Times New Roman"/>
+          <w:sz w:val="28"/>
+          <w:szCs w:val="28"/>
+          <w:lang w:val="ru-RU"/>
+        </w:rPr>
+        <w:t>запрос на получение токена доступа, как раз в котором хранится роль и юзернейм пользователя.</w:t>
+      </w:r>
+    </w:p>
+    <w:p>
+      <w:pPr>
+        <w:rPr>
+          <w:rFonts w:hint="default"/>
+          <w:lang w:val="ru-RU"/>
+        </w:rPr>
+      </w:pPr>
+    </w:p>
+    <w:p>
+      <w:pPr>
+        <w:rPr>
+          <w:rFonts w:hint="default"/>
+          <w:lang w:val="ru-RU"/>
+        </w:rPr>
+      </w:pPr>
+      <w:r>
+        <w:drawing>
+          <wp:inline distT="0" distB="0" distL="114300" distR="114300">
+            <wp:extent cx="6637020" cy="3560445"/>
+            <wp:effectExtent l="0" t="0" r="11430" b="1905"/>
+            <wp:docPr id="4" name="Изображение 3"/>
+            <wp:cNvGraphicFramePr>
+              <a:graphicFrameLocks xmlns:a="http://schemas.openxmlformats.org/drawingml/2006/main" noChangeAspect="1"/>
+            </wp:cNvGraphicFramePr>
+            <a:graphic xmlns:a="http://schemas.openxmlformats.org/drawingml/2006/main">
+              <a:graphicData uri="http://schemas.openxmlformats.org/drawingml/2006/picture">
+                <pic:pic xmlns:pic="http://schemas.openxmlformats.org/drawingml/2006/picture">
+                  <pic:nvPicPr>
+                    <pic:cNvPr id="4" name="Изображение 3"/>
+                    <pic:cNvPicPr>
+                      <a:picLocks noChangeAspect="1"/>
+                    </pic:cNvPicPr>
+                  </pic:nvPicPr>
+                  <pic:blipFill>
+                    <a:blip r:embed="rId5"/>
+                    <a:stretch>
+                      <a:fillRect/>
+                    </a:stretch>
+                  </pic:blipFill>
+                  <pic:spPr>
+                    <a:xfrm>
+                      <a:off x="0" y="0"/>
+                      <a:ext cx="6637020" cy="3560445"/>
+                    </a:xfrm>
+                    <a:prstGeom prst="rect">
+                      <a:avLst/>
+                    </a:prstGeom>
+                    <a:noFill/>
+                    <a:ln>
+                      <a:noFill/>
+                    </a:ln>
+                  </pic:spPr>
+                </pic:pic>
+              </a:graphicData>
+            </a:graphic>
+          </wp:inline>
+        </w:drawing>
+      </w:r>
+    </w:p>
+    <w:p>
+      <w:pPr>
+        <w:rPr>
+          <w:rFonts w:hint="default"/>
+          <w:lang w:val="ru-RU"/>
+        </w:rPr>
+      </w:pPr>
+    </w:p>
+    <w:p>
+      <w:pPr>
+        <w:rPr>
+          <w:rFonts w:hint="default"/>
+          <w:lang w:val="ru-RU"/>
+        </w:rPr>
+      </w:pPr>
+    </w:p>
+    <w:p>
+      <w:pPr>
+        <w:rPr>
+          <w:rFonts w:hint="default"/>
+          <w:lang w:val="ru-RU"/>
+        </w:rPr>
+      </w:pPr>
+    </w:p>
+    <w:p>
+      <w:pPr>
+        <w:rPr>
+          <w:rFonts w:hint="default" w:ascii="Times New Roman" w:hAnsi="Times New Roman" w:cs="Times New Roman"/>
+          <w:sz w:val="28"/>
+          <w:szCs w:val="28"/>
+          <w:lang w:val="ru-RU"/>
+        </w:rPr>
+      </w:pPr>
+    </w:p>
+    <w:p>
+      <w:pPr>
+        <w:rPr>
+          <w:rFonts w:hint="default" w:ascii="Times New Roman" w:hAnsi="Times New Roman" w:cs="Times New Roman"/>
+          <w:sz w:val="28"/>
+          <w:szCs w:val="28"/>
+          <w:lang w:val="ru-RU"/>
+        </w:rPr>
+      </w:pPr>
+      <w:r>
+        <w:rPr>
+          <w:rFonts w:hint="default" w:ascii="Times New Roman" w:hAnsi="Times New Roman" w:cs="Times New Roman"/>
+          <w:sz w:val="28"/>
+          <w:szCs w:val="28"/>
+          <w:lang w:val="ru-RU"/>
+        </w:rPr>
+        <w:t>На следующих 2х рисунках показывается как указать токен доступа в заголовке запроса и выполнен запрос на добавление новой книги.</w:t>
+      </w:r>
+    </w:p>
+    <w:p>
+      <w:pPr>
+        <w:rPr>
+          <w:rFonts w:hint="default"/>
+          <w:lang w:val="ru-RU"/>
+        </w:rPr>
+      </w:pPr>
+    </w:p>
+    <w:p>
+      <w:r>
+        <w:drawing>
+          <wp:inline distT="0" distB="0" distL="114300" distR="114300">
+            <wp:extent cx="6645275" cy="3580130"/>
+            <wp:effectExtent l="0" t="0" r="3175" b="1270"/>
+            <wp:docPr id="2" name="Изображение 1"/>
+            <wp:cNvGraphicFramePr>
+              <a:graphicFrameLocks xmlns:a="http://schemas.openxmlformats.org/drawingml/2006/main" noChangeAspect="1"/>
+            </wp:cNvGraphicFramePr>
+            <a:graphic xmlns:a="http://schemas.openxmlformats.org/drawingml/2006/main">
+              <a:graphicData uri="http://schemas.openxmlformats.org/drawingml/2006/picture">
+                <pic:pic xmlns:pic="http://schemas.openxmlformats.org/drawingml/2006/picture">
+                  <pic:nvPicPr>
+                    <pic:cNvPr id="2" name="Изображение 1"/>
+                    <pic:cNvPicPr>
+                      <a:picLocks noChangeAspect="1"/>
+                    </pic:cNvPicPr>
+                  </pic:nvPicPr>
+                  <pic:blipFill>
+                    <a:blip r:embed="rId6"/>
+                    <a:stretch>
+                      <a:fillRect/>
+                    </a:stretch>
+                  </pic:blipFill>
+                  <pic:spPr>
+                    <a:xfrm>
+                      <a:off x="0" y="0"/>
+                      <a:ext cx="6645275" cy="3580130"/>
+                    </a:xfrm>
+                    <a:prstGeom prst="rect">
+                      <a:avLst/>
+                    </a:prstGeom>
+                    <a:noFill/>
+                    <a:ln>
+                      <a:noFill/>
+                    </a:ln>
+                  </pic:spPr>
+                </pic:pic>
+              </a:graphicData>
+            </a:graphic>
+          </wp:inline>
+        </w:drawing>
+      </w:r>
+    </w:p>
+    <w:p/>
+    <w:p/>
+    <w:p/>
+    <w:p>
+      <w:pPr>
+        <w:rPr>
+          <w:rFonts w:hint="default"/>
+          <w:lang w:val="ru-RU"/>
+        </w:rPr>
+      </w:pPr>
+      <w:r>
+        <w:drawing>
+          <wp:inline distT="0" distB="0" distL="114300" distR="114300">
+            <wp:extent cx="6643370" cy="2957195"/>
+            <wp:effectExtent l="0" t="0" r="5080" b="14605"/>
+            <wp:docPr id="3" name="Изображение 2"/>
+            <wp:cNvGraphicFramePr>
+              <a:graphicFrameLocks xmlns:a="http://schemas.openxmlformats.org/drawingml/2006/main" noChangeAspect="1"/>
+            </wp:cNvGraphicFramePr>
+            <a:graphic xmlns:a="http://schemas.openxmlformats.org/drawingml/2006/main">
+              <a:graphicData uri="http://schemas.openxmlformats.org/drawingml/2006/picture">
+                <pic:pic xmlns:pic="http://schemas.openxmlformats.org/drawingml/2006/picture">
+                  <pic:nvPicPr>
+                    <pic:cNvPr id="3" name="Изображение 2"/>
+                    <pic:cNvPicPr>
+                      <a:picLocks noChangeAspect="1"/>
+                    </pic:cNvPicPr>
+                  </pic:nvPicPr>
+                  <pic:blipFill>
+                    <a:blip r:embed="rId7"/>
+                    <a:stretch>
+                      <a:fillRect/>
+                    </a:stretch>
+                  </pic:blipFill>
+                  <pic:spPr>
+                    <a:xfrm>
+                      <a:off x="0" y="0"/>
+                      <a:ext cx="6643370" cy="2957195"/>
+                    </a:xfrm>
+                    <a:prstGeom prst="rect">
+                      <a:avLst/>
+                    </a:prstGeom>
+                    <a:noFill/>
+                    <a:ln>
+                      <a:noFill/>
+                    </a:ln>
+                  </pic:spPr>
+                </pic:pic>
+              </a:graphicData>
+            </a:graphic>
+          </wp:inline>
+        </w:drawing>
+      </w:r>
     </w:p>
     <w:sectPr>
       <w:pgSz w:w="11906" w:h="16838"/>
@@ -7440,7 +7751,7 @@
     <w:lsdException w:unhideWhenUsed="0" w:uiPriority="0" w:semiHidden="0" w:name="Body Text Indent 2"/>
     <w:lsdException w:unhideWhenUsed="0" w:uiPriority="0" w:semiHidden="0" w:name="Body Text Indent 3"/>
     <w:lsdException w:unhideWhenUsed="0" w:uiPriority="0" w:semiHidden="0" w:name="Block Text"/>
-    <w:lsdException w:unhideWhenUsed="0" w:uiPriority="0" w:semiHidden="0" w:name="Hyperlink"/>
+    <w:lsdException w:qFormat="1" w:unhideWhenUsed="0" w:uiPriority="0" w:semiHidden="0" w:name="Hyperlink"/>
     <w:lsdException w:unhideWhenUsed="0" w:uiPriority="0" w:semiHidden="0" w:name="FollowedHyperlink"/>
     <w:lsdException w:qFormat="1" w:unhideWhenUsed="0" w:uiPriority="0" w:semiHidden="0" w:name="Strong"/>
     <w:lsdException w:qFormat="1" w:unhideWhenUsed="0" w:uiPriority="0" w:semiHidden="0" w:name="Emphasis"/>
@@ -7458,7 +7769,7 @@
     <w:lsdException w:unhideWhenUsed="0" w:uiPriority="0" w:semiHidden="0" w:name="HTML Sample"/>
     <w:lsdException w:unhideWhenUsed="0" w:uiPriority="0" w:semiHidden="0" w:name="HTML Typewriter"/>
     <w:lsdException w:unhideWhenUsed="0" w:uiPriority="0" w:semiHidden="0" w:name="HTML Variable"/>
-    <w:lsdException w:unhideWhenUsed="0" w:uiPriority="0" w:name="Normal Table"/>
+    <w:lsdException w:qFormat="1" w:unhideWhenUsed="0" w:uiPriority="0" w:name="Normal Table"/>
     <w:lsdException w:unhideWhenUsed="0" w:uiPriority="0" w:semiHidden="0" w:name="annotation subject"/>
     <w:lsdException w:unhideWhenUsed="0" w:uiPriority="0" w:semiHidden="0" w:name="Table Simple 1"/>
     <w:lsdException w:unhideWhenUsed="0" w:uiPriority="0" w:semiHidden="0" w:name="Table Simple 2"/>
@@ -7503,7 +7814,7 @@
     <w:lsdException w:unhideWhenUsed="0" w:uiPriority="0" w:semiHidden="0" w:name="Table Web 2"/>
     <w:lsdException w:unhideWhenUsed="0" w:uiPriority="0" w:semiHidden="0" w:name="Table Web 3"/>
     <w:lsdException w:unhideWhenUsed="0" w:uiPriority="0" w:semiHidden="0" w:name="Balloon Text"/>
-    <w:lsdException w:unhideWhenUsed="0" w:uiPriority="0" w:semiHidden="0" w:name="Table Grid"/>
+    <w:lsdException w:qFormat="1" w:unhideWhenUsed="0" w:uiPriority="0" w:semiHidden="0" w:name="Table Grid"/>
     <w:lsdException w:unhideWhenUsed="0" w:uiPriority="0" w:semiHidden="0" w:name="Table Theme"/>
   </w:latentStyles>
   <w:style w:type="paragraph" w:default="1" w:styleId="1">
@@ -7571,6 +7882,7 @@
   <w:style w:type="table" w:default="1" w:styleId="5">
     <w:name w:val="Normal Table"/>
     <w:semiHidden/>
+    <w:qFormat/>
     <w:uiPriority w:val="0"/>
     <w:tblPr>
       <w:tblCellMar>
@@ -7584,6 +7896,7 @@
   <w:style w:type="character" w:styleId="6">
     <w:name w:val="Hyperlink"/>
     <w:basedOn w:val="4"/>
+    <w:qFormat/>
     <w:uiPriority w:val="0"/>
     <w:rPr>
       <w:color w:val="0000FF"/>
@@ -7626,6 +7939,7 @@
   <w:style w:type="table" w:styleId="8">
     <w:name w:val="Table Grid"/>
     <w:basedOn w:val="5"/>
+    <w:qFormat/>
     <w:uiPriority w:val="0"/>
     <w:pPr>
       <w:widowControl w:val="0"/>

</xml_diff>